<commit_message>
fix conflict in SystemAdministrator
</commit_message>
<xml_diff>
--- a/参考文档/112015/软件工程综合训练-项目进展报告.docx
+++ b/参考文档/112015/软件工程综合训练-项目进展报告.docx
@@ -1031,7 +1031,6 @@
                 <w:sz w:val="18"/>
               </w:rPr>
             </w:pPr>
-            <w:bookmarkStart w:id="1" w:name="_GoBack"/>
             <w:r>
               <w:rPr>
                 <w:rFonts w:hint="eastAsia"/>
@@ -1393,7 +1392,6 @@
               </w:rPr>
               <w:t>)</w:t>
             </w:r>
-            <w:bookmarkEnd w:id="1"/>
           </w:p>
           <w:p>
             <w:pPr>
@@ -2044,6 +2042,8 @@
                 <w:sz w:val="18"/>
               </w:rPr>
             </w:pPr>
+            <w:bookmarkStart w:id="1" w:name="_GoBack"/>
+            <w:bookmarkEnd w:id="1"/>
             <w:r>
               <w:rPr>
                 <w:rFonts w:hint="eastAsia"/>
@@ -4051,9 +4051,11 @@
             </w:r>
             <w:r>
               <w:rPr>
-                <w:sz w:val="18"/>
-              </w:rPr>
-              <w:t>刘哲湘</w:t>
+                <w:rFonts w:hint="eastAsia"/>
+                <w:sz w:val="18"/>
+                <w:lang w:val="en-US" w:eastAsia="zh-Hans"/>
+              </w:rPr>
+              <w:t>吴沁璇</w:t>
             </w:r>
           </w:p>
           <w:p>
@@ -4102,7 +4104,15 @@
               <w:rPr>
                 <w:sz w:val="18"/>
               </w:rPr>
-              <w:t>设计，架构设计：王晓颖</w:t>
+              <w:t>设计，架构设计：</w:t>
+            </w:r>
+            <w:r>
+              <w:rPr>
+                <w:rFonts w:hint="eastAsia"/>
+                <w:sz w:val="18"/>
+                <w:lang w:val="en-US" w:eastAsia="zh-Hans"/>
+              </w:rPr>
+              <w:t>吴沁璇</w:t>
             </w:r>
           </w:p>
           <w:p>
@@ -4126,7 +4136,15 @@
               <w:rPr>
                 <w:sz w:val="18"/>
               </w:rPr>
-              <w:t>用户有关的类的具体设计：胡蓉</w:t>
+              <w:t>用户有关的类的具体设计：</w:t>
+            </w:r>
+            <w:r>
+              <w:rPr>
+                <w:rFonts w:hint="eastAsia"/>
+                <w:sz w:val="18"/>
+                <w:lang w:val="en-US" w:eastAsia="zh-Hans"/>
+              </w:rPr>
+              <w:t>潘天瑶</w:t>
             </w:r>
           </w:p>
           <w:p>
@@ -4150,7 +4168,15 @@
               <w:rPr>
                 <w:sz w:val="18"/>
               </w:rPr>
-              <w:t>报表有关的类的具体设计：王晓颖</w:t>
+              <w:t>报表有关的类的具体设计：</w:t>
+            </w:r>
+            <w:r>
+              <w:rPr>
+                <w:rFonts w:hint="eastAsia"/>
+                <w:sz w:val="18"/>
+                <w:lang w:val="en-US" w:eastAsia="zh-Hans"/>
+              </w:rPr>
+              <w:t>王晓媛</w:t>
             </w:r>
           </w:p>
           <w:p>
@@ -4174,7 +4200,15 @@
               <w:rPr>
                 <w:sz w:val="18"/>
               </w:rPr>
-              <w:t>通知通告有关的类的具体设计：胥玲</w:t>
+              <w:t>通知通告有关的类的具体设计：</w:t>
+            </w:r>
+            <w:r>
+              <w:rPr>
+                <w:rFonts w:hint="eastAsia"/>
+                <w:sz w:val="18"/>
+                <w:lang w:val="en-US" w:eastAsia="zh-Hans"/>
+              </w:rPr>
+              <w:t>刘雅诗</w:t>
             </w:r>
           </w:p>
           <w:p>
@@ -4212,7 +4246,15 @@
               <w:rPr>
                 <w:sz w:val="18"/>
               </w:rPr>
-              <w:t>有关的类的设计：陈治中</w:t>
+              <w:t>有关的类的设计：</w:t>
+            </w:r>
+            <w:r>
+              <w:rPr>
+                <w:rFonts w:hint="eastAsia"/>
+                <w:sz w:val="18"/>
+                <w:lang w:val="en-US" w:eastAsia="zh-Hans"/>
+              </w:rPr>
+              <w:t>魏斯训、苏尼</w:t>
             </w:r>
           </w:p>
           <w:p>
@@ -4775,6 +4817,16 @@
         </w:tc>
       </w:tr>
       <w:tr>
+        <w:tblPrEx>
+          <w:tblBorders>
+            <w:top w:val="single" w:color="auto" w:sz="4" w:space="0"/>
+            <w:left w:val="single" w:color="auto" w:sz="4" w:space="0"/>
+            <w:bottom w:val="single" w:color="auto" w:sz="4" w:space="0"/>
+            <w:right w:val="single" w:color="auto" w:sz="4" w:space="0"/>
+            <w:insideH w:val="single" w:color="auto" w:sz="4" w:space="0"/>
+            <w:insideV w:val="single" w:color="auto" w:sz="4" w:space="0"/>
+          </w:tblBorders>
+        </w:tblPrEx>
         <w:trPr>
           <w:jc w:val="center"/>
         </w:trPr>
@@ -5801,6 +5853,16 @@
         <w:gridCol w:w="2676"/>
       </w:tblGrid>
       <w:tr>
+        <w:tblPrEx>
+          <w:tblBorders>
+            <w:top w:val="single" w:color="auto" w:sz="4" w:space="0"/>
+            <w:left w:val="single" w:color="auto" w:sz="4" w:space="0"/>
+            <w:bottom w:val="single" w:color="auto" w:sz="4" w:space="0"/>
+            <w:right w:val="single" w:color="auto" w:sz="4" w:space="0"/>
+            <w:insideH w:val="single" w:color="auto" w:sz="4" w:space="0"/>
+            <w:insideV w:val="single" w:color="auto" w:sz="4" w:space="0"/>
+          </w:tblBorders>
+        </w:tblPrEx>
         <w:trPr>
           <w:jc w:val="center"/>
         </w:trPr>
@@ -5907,6 +5969,16 @@
         </w:tc>
       </w:tr>
       <w:tr>
+        <w:tblPrEx>
+          <w:tblBorders>
+            <w:top w:val="single" w:color="auto" w:sz="4" w:space="0"/>
+            <w:left w:val="single" w:color="auto" w:sz="4" w:space="0"/>
+            <w:bottom w:val="single" w:color="auto" w:sz="4" w:space="0"/>
+            <w:right w:val="single" w:color="auto" w:sz="4" w:space="0"/>
+            <w:insideH w:val="single" w:color="auto" w:sz="4" w:space="0"/>
+            <w:insideV w:val="single" w:color="auto" w:sz="4" w:space="0"/>
+          </w:tblBorders>
+        </w:tblPrEx>
         <w:trPr>
           <w:jc w:val="center"/>
         </w:trPr>
@@ -5994,6 +6066,16 @@
         </w:tc>
       </w:tr>
       <w:tr>
+        <w:tblPrEx>
+          <w:tblBorders>
+            <w:top w:val="single" w:color="auto" w:sz="4" w:space="0"/>
+            <w:left w:val="single" w:color="auto" w:sz="4" w:space="0"/>
+            <w:bottom w:val="single" w:color="auto" w:sz="4" w:space="0"/>
+            <w:right w:val="single" w:color="auto" w:sz="4" w:space="0"/>
+            <w:insideH w:val="single" w:color="auto" w:sz="4" w:space="0"/>
+            <w:insideV w:val="single" w:color="auto" w:sz="4" w:space="0"/>
+          </w:tblBorders>
+        </w:tblPrEx>
         <w:trPr>
           <w:jc w:val="center"/>
         </w:trPr>
@@ -6712,6 +6794,16 @@
         <w:gridCol w:w="2676"/>
       </w:tblGrid>
       <w:tr>
+        <w:tblPrEx>
+          <w:tblBorders>
+            <w:top w:val="single" w:color="auto" w:sz="4" w:space="0"/>
+            <w:left w:val="single" w:color="auto" w:sz="4" w:space="0"/>
+            <w:bottom w:val="single" w:color="auto" w:sz="4" w:space="0"/>
+            <w:right w:val="single" w:color="auto" w:sz="4" w:space="0"/>
+            <w:insideH w:val="single" w:color="auto" w:sz="4" w:space="0"/>
+            <w:insideV w:val="single" w:color="auto" w:sz="4" w:space="0"/>
+          </w:tblBorders>
+        </w:tblPrEx>
         <w:trPr>
           <w:jc w:val="center"/>
         </w:trPr>
@@ -6915,6 +7007,16 @@
         </w:tc>
       </w:tr>
       <w:tr>
+        <w:tblPrEx>
+          <w:tblBorders>
+            <w:top w:val="single" w:color="auto" w:sz="4" w:space="0"/>
+            <w:left w:val="single" w:color="auto" w:sz="4" w:space="0"/>
+            <w:bottom w:val="single" w:color="auto" w:sz="4" w:space="0"/>
+            <w:right w:val="single" w:color="auto" w:sz="4" w:space="0"/>
+            <w:insideH w:val="single" w:color="auto" w:sz="4" w:space="0"/>
+            <w:insideV w:val="single" w:color="auto" w:sz="4" w:space="0"/>
+          </w:tblBorders>
+        </w:tblPrEx>
         <w:trPr>
           <w:jc w:val="center"/>
         </w:trPr>

</xml_diff>